<commit_message>
description of the system
</commit_message>
<xml_diff>
--- a/Documents/KasaWeb-Przeplyw_danych.docx
+++ b/Documents/KasaWeb-Przeplyw_danych.docx
@@ -11,7 +11,6 @@
           <w:szCs w:val="36"/>
         </w:rPr>
       </w:pPr>
-      <w:proofErr w:type="spellStart"/>
       <w:r>
         <w:rPr>
           <w:b/>
@@ -19,53 +18,80 @@
           <w:sz w:val="36"/>
           <w:szCs w:val="36"/>
         </w:rPr>
-        <w:t>KasaWeb</w:t>
-      </w:r>
-      <w:proofErr w:type="spellEnd"/>
-      <w:r>
+        <w:t xml:space="preserve">KasaWeb </w:t>
+      </w:r>
+    </w:p>
+    <w:p>
+      <w:pPr>
+        <w:rPr>
+          <w:color w:val="0070C0"/>
+        </w:rPr>
+      </w:pPr>
+      <w:r>
+        <w:rPr>
+          <w:color w:val="0070C0"/>
+        </w:rPr>
+        <w:t>Licencjonowanie odbywa się na zasadzie zakupu subskrypcji</w:t>
+      </w:r>
+      <w:r>
+        <w:rPr>
+          <w:color w:val="0070C0"/>
+        </w:rPr>
+        <w:t xml:space="preserve"> oraz </w:t>
+      </w:r>
+      <w:r>
+        <w:rPr>
+          <w:color w:val="0070C0"/>
+        </w:rPr>
+        <w:t>licencji dla nazwanych użytkowników.</w:t>
+      </w:r>
+    </w:p>
+    <w:p>
+      <w:pPr>
         <w:rPr>
           <w:b/>
           <w:bCs/>
-          <w:sz w:val="36"/>
-          <w:szCs w:val="36"/>
-        </w:rPr>
-        <w:t xml:space="preserve"> </w:t>
-      </w:r>
+          <w:sz w:val="28"/>
+          <w:szCs w:val="28"/>
+        </w:rPr>
+      </w:pPr>
       <w:r>
         <w:rPr>
           <w:b/>
           <w:bCs/>
-          <w:sz w:val="36"/>
-          <w:szCs w:val="36"/>
-        </w:rPr>
-        <w:t xml:space="preserve">- </w:t>
+          <w:sz w:val="28"/>
+          <w:szCs w:val="28"/>
+        </w:rPr>
+        <w:t>Przepływ danych</w:t>
       </w:r>
       <w:r>
         <w:rPr>
           <w:b/>
           <w:bCs/>
-          <w:sz w:val="36"/>
-          <w:szCs w:val="36"/>
-        </w:rPr>
-        <w:t>Przepływ danych</w:t>
-      </w:r>
-    </w:p>
-    <w:p>
-      <w:pPr>
-        <w:rPr>
-          <w:color w:val="0070C0"/>
-        </w:rPr>
-      </w:pPr>
-      <w:r>
-        <w:rPr>
-          <w:color w:val="0070C0"/>
-        </w:rPr>
-        <w:t>Licencjonowanie odbywa się na zasadzie zakupu licencji/subskrypcji dla nazwanych użytkowników.</w:t>
-      </w:r>
-    </w:p>
-    <w:p>
-      <w:r>
-        <w:t>W systemie istnieje administrator grupy firm (AGF) który jest dodany przez administratora aplikacji.</w:t>
+          <w:sz w:val="28"/>
+          <w:szCs w:val="28"/>
+        </w:rPr>
+        <w:t xml:space="preserve"> użytkownika</w:t>
+      </w:r>
+    </w:p>
+    <w:p>
+      <w:r>
+        <w:t>Nadrzędnym użytkownikiem jest administrator aplikacji AA, ponadto w</w:t>
+      </w:r>
+      <w:r>
+        <w:t xml:space="preserve"> systemie istnieje administrator grupy firm (AGF)</w:t>
+      </w:r>
+      <w:r>
+        <w:t xml:space="preserve"> (jeden lub wielu),</w:t>
+      </w:r>
+      <w:r>
+        <w:t xml:space="preserve"> który jest dodany przez </w:t>
+      </w:r>
+      <w:r>
+        <w:t>AA</w:t>
+      </w:r>
+      <w:r>
+        <w:t>.</w:t>
       </w:r>
     </w:p>
     <w:p>
@@ -101,7 +127,16 @@
         <w:t>, a co za tym idzie do wielu firm</w:t>
       </w:r>
       <w:r>
-        <w:t xml:space="preserve"> – uprawnienia te przekazuje AGF</w:t>
+        <w:t xml:space="preserve"> – uprawnienia te </w:t>
+      </w:r>
+      <w:r>
+        <w:t>przyznaje</w:t>
+      </w:r>
+      <w:r>
+        <w:t xml:space="preserve"> AGF</w:t>
+      </w:r>
+      <w:r>
+        <w:t>.</w:t>
       </w:r>
     </w:p>
     <w:p>
@@ -125,7 +160,6 @@
           <w:numId w:val="1"/>
         </w:numPr>
       </w:pPr>
-      <w:proofErr w:type="spellStart"/>
       <w:r>
         <w:rPr>
           <w:b/>
@@ -133,7 +167,6 @@
         </w:rPr>
         <w:t>user</w:t>
       </w:r>
-      <w:proofErr w:type="spellEnd"/>
       <w:r>
         <w:t>: zwykły użytkownik wprowadzający dokumenty i generujący wydruki/raporty</w:t>
       </w:r>
@@ -146,7 +179,6 @@
           <w:numId w:val="1"/>
         </w:numPr>
       </w:pPr>
-      <w:proofErr w:type="spellStart"/>
       <w:r>
         <w:rPr>
           <w:b/>
@@ -154,24 +186,11 @@
         </w:rPr>
         <w:t>superuser</w:t>
       </w:r>
-      <w:proofErr w:type="spellEnd"/>
       <w:r>
         <w:t xml:space="preserve">: </w:t>
       </w:r>
       <w:r>
-        <w:t xml:space="preserve">posiada prawa te same co </w:t>
-      </w:r>
-      <w:proofErr w:type="spellStart"/>
-      <w:r>
-        <w:t>user</w:t>
-      </w:r>
-      <w:proofErr w:type="spellEnd"/>
-      <w:r>
-        <w:t xml:space="preserve"> oraz dodatkowo może zmieniać podstawowe </w:t>
-      </w:r>
-      <w:proofErr w:type="spellStart"/>
-      <w:r>
-        <w:t>konfir</w:t>
+        <w:t>posiada prawa te same co user oraz dodatkowo może zmieniać podstawowe konfir</w:t>
       </w:r>
       <w:r>
         <w:t>g</w:t>
@@ -179,7 +198,6 @@
       <w:r>
         <w:t>uracje</w:t>
       </w:r>
-      <w:proofErr w:type="spellEnd"/>
       <w:r>
         <w:t xml:space="preserve"> takie jak </w:t>
       </w:r>
@@ -213,6 +231,111 @@
       </w:r>
       <w:r>
         <w:t>.</w:t>
+      </w:r>
+    </w:p>
+    <w:p>
+      <w:r>
+        <w:t>Wszyscy użytkownicy, również AA i AGF, mają też rolę w obrębie aplikacji.</w:t>
+      </w:r>
+    </w:p>
+    <w:p>
+      <w:pPr>
+        <w:pStyle w:val="Akapitzlist"/>
+        <w:numPr>
+          <w:ilvl w:val="0"/>
+          <w:numId w:val="1"/>
+        </w:numPr>
+      </w:pPr>
+      <w:r>
+        <w:rPr>
+          <w:b/>
+          <w:bCs/>
+        </w:rPr>
+        <w:t>user</w:t>
+      </w:r>
+      <w:r>
+        <w:t xml:space="preserve">: zwykły użytkownik </w:t>
+      </w:r>
+      <w:r>
+        <w:t>przypisywany do lokalizacji</w:t>
+      </w:r>
+    </w:p>
+    <w:p>
+      <w:pPr>
+        <w:pStyle w:val="Akapitzlist"/>
+        <w:numPr>
+          <w:ilvl w:val="0"/>
+          <w:numId w:val="1"/>
+        </w:numPr>
+      </w:pPr>
+      <w:r>
+        <w:rPr>
+          <w:b/>
+          <w:bCs/>
+        </w:rPr>
+        <w:t>superuser</w:t>
+      </w:r>
+      <w:r>
+        <w:t xml:space="preserve">: posiada prawa te same co user oraz dodatkowo </w:t>
+      </w:r>
+      <w:r>
+        <w:t xml:space="preserve">może rejestrować innych użytkowników w roli </w:t>
+      </w:r>
+      <w:r>
+        <w:rPr>
+          <w:b/>
+          <w:bCs/>
+        </w:rPr>
+        <w:t>user</w:t>
+      </w:r>
+      <w:r>
+        <w:t xml:space="preserve"> i </w:t>
+      </w:r>
+      <w:r>
+        <w:rPr>
+          <w:b/>
+          <w:bCs/>
+        </w:rPr>
+        <w:t>superuser</w:t>
+      </w:r>
+      <w:r>
+        <w:t xml:space="preserve"> w obrębie aplikacji.  </w:t>
+      </w:r>
+    </w:p>
+    <w:p>
+      <w:pPr>
+        <w:pStyle w:val="Akapitzlist"/>
+        <w:numPr>
+          <w:ilvl w:val="0"/>
+          <w:numId w:val="1"/>
+        </w:numPr>
+      </w:pPr>
+      <w:r>
+        <w:rPr>
+          <w:b/>
+          <w:bCs/>
+        </w:rPr>
+        <w:t>admin</w:t>
+      </w:r>
+      <w:r>
+        <w:t xml:space="preserve">: może robić wszystko w obrębie </w:t>
+      </w:r>
+      <w:r>
+        <w:t xml:space="preserve">aplikacji </w:t>
+      </w:r>
+      <w:r>
+        <w:t>z pełną świadomością konsekwencji jakie niosą za sobą określone rodzaje zamian.</w:t>
+      </w:r>
+    </w:p>
+    <w:p>
+      <w:r>
+        <w:t>Dzięki temu mamy jedną stałą</w:t>
+      </w:r>
+      <w:r>
+        <w:t xml:space="preserve"> listę ról</w:t>
+      </w:r>
+      <w:r>
+        <w:t xml:space="preserve"> która pozwala na definiowanie ról zarówno użytkowników aplikacji jak i lokalizacji.</w:t>
       </w:r>
     </w:p>
     <w:sectPr>
@@ -340,7 +463,7 @@
       </w:rPr>
     </w:lvl>
   </w:abstractNum>
-  <w:num w:numId="1">
+  <w:num w:numId="1" w16cid:durableId="1124809195">
     <w:abstractNumId w:val="0"/>
   </w:num>
 </w:numbering>

</xml_diff>